<commit_message>
Add(global): Scheduler SJF P Simulation.
</commit_message>
<xml_diff>
--- a/Reporte_DavidSanchez_SebastianPerez.docx
+++ b/Reporte_DavidSanchez_SebastianPerez.docx
@@ -102,34 +102,7 @@
           <w:rFonts w:cs="Arial" w:ascii="arial" w:hAnsi="arial"/>
           <w:sz w:val="22"/>
         </w:rPr>
-        <w:t xml:space="preserve">Sebastian Dario Perez </w:t>
-      </w:r>
-      <w:r>
-        <w:rPr>
-          <w:rFonts w:cs="Arial" w:ascii="arial" w:hAnsi="arial"/>
-          <w:sz w:val="22"/>
-        </w:rPr>
-        <w:t>Pantoja</w:t>
-      </w:r>
-      <w:r>
-        <w:rPr>
-          <w:rFonts w:cs="Arial" w:ascii="arial" w:hAnsi="arial"/>
-          <w:sz w:val="22"/>
-        </w:rPr>
-        <w:t xml:space="preserve">, </w:t>
-      </w:r>
-      <w:r>
-        <w:rPr>
-          <w:rFonts w:cs="Arial" w:ascii="arial" w:hAnsi="arial"/>
-          <w:sz w:val="22"/>
-        </w:rPr>
-        <w:t>David Hernando Sánchez Lombana</w:t>
-      </w:r>
-      <w:r>
-        <w:rPr>
-          <w:rFonts w:cs="Arial" w:ascii="arial" w:hAnsi="arial"/>
-          <w:sz w:val="22"/>
-        </w:rPr>
+        <w:t>Sebastian Dario Perez Pantoja, David Hernando Sánchez Lombana</w:t>
         <w:br/>
       </w:r>
     </w:p>
@@ -231,9 +204,7 @@
       </w:pPr>
       <w:r>
         <w:rPr>
-          <w:rFonts w:cs="Arial" w:ascii="Arial" w:hAnsi="Arial"/>
-          <w:sz w:val="22"/>
-          <w:szCs w:val="22"/>
+          <w:rFonts w:ascii="arial" w:hAnsi="arial"/>
         </w:rPr>
       </w:r>
     </w:p>
@@ -335,7 +306,7 @@
         <w:pStyle w:val="ListParagraph"/>
         <w:bidi w:val="0"/>
         <w:spacing w:lineRule="auto" w:line="259" w:beforeAutospacing="0" w:before="0" w:afterAutospacing="0" w:after="240"/>
-        <w:ind w:left="227" w:right="0"/>
+        <w:ind w:start="227" w:end="0"/>
         <w:contextualSpacing/>
         <w:jc w:val="both"/>
         <w:rPr>
@@ -358,7 +329,7 @@
         <w:suppressLineNumbers w:val="0"/>
         <w:bidi w:val="0"/>
         <w:spacing w:lineRule="auto" w:line="259" w:beforeAutospacing="0" w:before="0" w:afterAutospacing="0" w:after="240"/>
-        <w:ind w:hanging="227" w:left="227" w:right="0"/>
+        <w:ind w:hanging="227" w:start="227" w:end="0"/>
         <w:contextualSpacing/>
         <w:jc w:val="both"/>
         <w:rPr>
@@ -384,7 +355,7 @@
         <w:suppressLineNumbers w:val="0"/>
         <w:bidi w:val="0"/>
         <w:spacing w:lineRule="auto" w:line="259" w:beforeAutospacing="0" w:before="0" w:afterAutospacing="0" w:after="240"/>
-        <w:ind w:hanging="0" w:left="227" w:right="0"/>
+        <w:ind w:hanging="0" w:start="227" w:end="0"/>
         <w:contextualSpacing/>
         <w:jc w:val="both"/>
         <w:rPr>
@@ -407,13 +378,11 @@
         <w:suppressLineNumbers w:val="0"/>
         <w:bidi w:val="0"/>
         <w:spacing w:lineRule="auto" w:line="259" w:beforeAutospacing="0" w:before="0" w:afterAutospacing="0" w:after="240"/>
-        <w:ind w:hanging="0" w:left="227" w:right="0"/>
-        <w:contextualSpacing/>
-        <w:jc w:val="both"/>
-        <w:rPr>
-          <w:rFonts w:ascii="arial" w:hAnsi="arial"/>
-          <w:b w:val="false"/>
-          <w:bCs w:val="false"/>
+        <w:ind w:hanging="0" w:start="227" w:end="0"/>
+        <w:contextualSpacing/>
+        <w:jc w:val="both"/>
+        <w:rPr>
+          <w:rFonts w:ascii="arial" w:hAnsi="arial"/>
         </w:rPr>
       </w:pPr>
       <w:r>
@@ -435,7 +404,7 @@
         <w:suppressLineNumbers w:val="0"/>
         <w:bidi w:val="0"/>
         <w:spacing w:lineRule="auto" w:line="259" w:beforeAutospacing="0" w:before="0" w:afterAutospacing="0" w:after="240"/>
-        <w:ind w:hanging="0" w:left="227" w:right="0"/>
+        <w:ind w:hanging="0" w:start="227" w:end="0"/>
         <w:contextualSpacing/>
         <w:jc w:val="both"/>
         <w:rPr>
@@ -462,13 +431,11 @@
         <w:suppressLineNumbers w:val="0"/>
         <w:bidi w:val="0"/>
         <w:spacing w:lineRule="auto" w:line="259" w:beforeAutospacing="0" w:before="0" w:afterAutospacing="0" w:after="240"/>
-        <w:ind w:hanging="0" w:left="227" w:right="0"/>
-        <w:contextualSpacing/>
-        <w:jc w:val="both"/>
-        <w:rPr>
-          <w:rFonts w:ascii="arial" w:hAnsi="arial"/>
-          <w:b w:val="false"/>
-          <w:bCs w:val="false"/>
+        <w:ind w:hanging="0" w:start="227" w:end="0"/>
+        <w:contextualSpacing/>
+        <w:jc w:val="both"/>
+        <w:rPr>
+          <w:rFonts w:ascii="arial" w:hAnsi="arial"/>
         </w:rPr>
       </w:pPr>
       <w:r>
@@ -490,7 +457,7 @@
         <w:suppressLineNumbers w:val="0"/>
         <w:bidi w:val="0"/>
         <w:spacing w:lineRule="auto" w:line="259" w:beforeAutospacing="0" w:before="0" w:afterAutospacing="0" w:after="240"/>
-        <w:ind w:hanging="0" w:left="227" w:right="0"/>
+        <w:ind w:hanging="0" w:start="227" w:end="0"/>
         <w:contextualSpacing/>
         <w:jc w:val="both"/>
         <w:rPr>
@@ -517,13 +484,11 @@
         <w:suppressLineNumbers w:val="0"/>
         <w:bidi w:val="0"/>
         <w:spacing w:lineRule="auto" w:line="259" w:beforeAutospacing="0" w:before="0" w:afterAutospacing="0" w:after="240"/>
-        <w:ind w:hanging="0" w:left="227" w:right="0"/>
-        <w:contextualSpacing/>
-        <w:jc w:val="both"/>
-        <w:rPr>
-          <w:rFonts w:ascii="arial" w:hAnsi="arial"/>
-          <w:b w:val="false"/>
-          <w:bCs w:val="false"/>
+        <w:ind w:hanging="0" w:start="227" w:end="0"/>
+        <w:contextualSpacing/>
+        <w:jc w:val="both"/>
+        <w:rPr>
+          <w:rFonts w:ascii="arial" w:hAnsi="arial"/>
         </w:rPr>
       </w:pPr>
       <w:r>
@@ -545,7 +510,7 @@
         <w:suppressLineNumbers w:val="0"/>
         <w:bidi w:val="0"/>
         <w:spacing w:lineRule="auto" w:line="259" w:beforeAutospacing="0" w:before="0" w:afterAutospacing="0" w:after="240"/>
-        <w:ind w:hanging="0" w:left="227" w:right="0"/>
+        <w:ind w:hanging="0" w:start="227" w:end="0"/>
         <w:contextualSpacing/>
         <w:jc w:val="both"/>
         <w:rPr>
@@ -568,7 +533,7 @@
         <w:suppressLineNumbers w:val="0"/>
         <w:bidi w:val="0"/>
         <w:spacing w:lineRule="auto" w:line="259" w:beforeAutospacing="0" w:before="0" w:afterAutospacing="0" w:after="240"/>
-        <w:ind w:hanging="227" w:left="227" w:right="0"/>
+        <w:ind w:hanging="227" w:start="227" w:end="0"/>
         <w:contextualSpacing/>
         <w:jc w:val="both"/>
         <w:rPr>
@@ -590,18 +555,17 @@
         <w:suppressLineNumbers w:val="0"/>
         <w:bidi w:val="0"/>
         <w:spacing w:lineRule="auto" w:line="259" w:beforeAutospacing="0" w:before="0" w:afterAutospacing="0" w:after="240"/>
-        <w:ind w:hanging="227" w:left="227" w:right="0"/>
-        <w:contextualSpacing/>
-        <w:jc w:val="both"/>
-        <w:rPr>
-          <w:rFonts w:ascii="arial" w:hAnsi="arial"/>
-        </w:rPr>
-      </w:pPr>
-      <w:r>
-        <w:rPr>
-          <w:rFonts w:ascii="arial" w:hAnsi="arial"/>
-        </w:rPr>
-        <w:t>Blablabla</w:t>
+        <w:ind w:hanging="227" w:start="227" w:end="0"/>
+        <w:contextualSpacing/>
+        <w:jc w:val="both"/>
+        <w:rPr>
+          <w:rFonts w:ascii="arial" w:hAnsi="arial"/>
+        </w:rPr>
+      </w:pPr>
+      <w:r>
+        <w:rPr>
+          <w:rFonts w:ascii="arial" w:hAnsi="arial"/>
+        </w:rPr>
       </w:r>
     </w:p>
     <w:p>
@@ -610,7 +574,447 @@
         <w:suppressLineNumbers w:val="0"/>
         <w:bidi w:val="0"/>
         <w:spacing w:lineRule="auto" w:line="259" w:beforeAutospacing="0" w:before="0" w:afterAutospacing="0" w:after="240"/>
-        <w:ind w:hanging="227" w:left="227" w:right="0"/>
+        <w:ind w:hanging="227" w:start="227" w:end="0"/>
+        <w:contextualSpacing/>
+        <w:jc w:val="both"/>
+        <w:rPr>
+          <w:rFonts w:ascii="arial" w:hAnsi="arial"/>
+        </w:rPr>
+      </w:pPr>
+      <w:r>
+        <w:rPr>
+          <w:rFonts w:ascii="arial" w:hAnsi="arial"/>
+        </w:rPr>
+        <w:tab/>
+        <w:t>Los métodos de ordenación de procesos, se basan en algoritmos diseñados para optimizar el uso de la CPU y mejorar el rendimiento del sistema, medible por parte de una serie de métricas que mencionaremos proximamente.</w:t>
+      </w:r>
+    </w:p>
+    <w:p>
+      <w:pPr>
+        <w:pStyle w:val="ListParagraph"/>
+        <w:suppressLineNumbers w:val="0"/>
+        <w:bidi w:val="0"/>
+        <w:spacing w:lineRule="auto" w:line="259" w:beforeAutospacing="0" w:before="0" w:afterAutospacing="0" w:after="240"/>
+        <w:ind w:hanging="227" w:start="227" w:end="0"/>
+        <w:contextualSpacing/>
+        <w:jc w:val="both"/>
+        <w:rPr>
+          <w:rFonts w:ascii="arial" w:hAnsi="arial"/>
+        </w:rPr>
+      </w:pPr>
+      <w:r>
+        <w:rPr>
+          <w:rFonts w:ascii="arial" w:hAnsi="arial"/>
+        </w:rPr>
+      </w:r>
+    </w:p>
+    <w:p>
+      <w:pPr>
+        <w:pStyle w:val="ListParagraph"/>
+        <w:suppressLineNumbers w:val="0"/>
+        <w:bidi w:val="0"/>
+        <w:spacing w:lineRule="auto" w:line="259" w:beforeAutospacing="0" w:before="0" w:afterAutospacing="0" w:after="240"/>
+        <w:ind w:hanging="227" w:start="227" w:end="0"/>
+        <w:contextualSpacing/>
+        <w:jc w:val="both"/>
+        <w:rPr>
+          <w:rFonts w:ascii="arial" w:hAnsi="arial"/>
+        </w:rPr>
+      </w:pPr>
+      <w:r>
+        <w:rPr>
+          <w:rFonts w:ascii="arial" w:hAnsi="arial"/>
+        </w:rPr>
+        <w:tab/>
+        <w:t>Referente a los algoritmos que se probarán en para este reporte, tenemos:</w:t>
+      </w:r>
+    </w:p>
+    <w:p>
+      <w:pPr>
+        <w:pStyle w:val="ListParagraph"/>
+        <w:suppressLineNumbers w:val="0"/>
+        <w:bidi w:val="0"/>
+        <w:spacing w:lineRule="auto" w:line="259" w:beforeAutospacing="0" w:before="0" w:afterAutospacing="0" w:after="240"/>
+        <w:ind w:hanging="227" w:start="227" w:end="0"/>
+        <w:contextualSpacing/>
+        <w:jc w:val="both"/>
+        <w:rPr>
+          <w:rFonts w:ascii="arial" w:hAnsi="arial"/>
+        </w:rPr>
+      </w:pPr>
+      <w:r>
+        <w:rPr>
+          <w:rFonts w:ascii="arial" w:hAnsi="arial"/>
+        </w:rPr>
+      </w:r>
+    </w:p>
+    <w:p>
+      <w:pPr>
+        <w:pStyle w:val="ListParagraph"/>
+        <w:numPr>
+          <w:ilvl w:val="1"/>
+          <w:numId w:val="4"/>
+        </w:numPr>
+        <w:suppressLineNumbers w:val="0"/>
+        <w:bidi w:val="0"/>
+        <w:spacing w:lineRule="auto" w:line="259" w:beforeAutospacing="0" w:before="0" w:afterAutospacing="0" w:after="240"/>
+        <w:contextualSpacing/>
+        <w:jc w:val="both"/>
+        <w:rPr>
+          <w:rFonts w:ascii="arial" w:hAnsi="arial"/>
+        </w:rPr>
+      </w:pPr>
+      <w:r>
+        <w:rPr>
+          <w:rFonts w:ascii="arial" w:hAnsi="arial"/>
+        </w:rPr>
+        <w:t xml:space="preserve">First-Come, First-Served (FCFS): Asignación de procesos en orden de </w:t>
+        <w:tab/>
+        <w:t xml:space="preserve">llegada sobre la cola de ejecución o </w:t>
+        <w:tab/>
+        <w:t>Ready Queue.</w:t>
+      </w:r>
+    </w:p>
+    <w:p>
+      <w:pPr>
+        <w:pStyle w:val="ListParagraph"/>
+        <w:numPr>
+          <w:ilvl w:val="2"/>
+          <w:numId w:val="4"/>
+        </w:numPr>
+        <w:suppressLineNumbers w:val="0"/>
+        <w:bidi w:val="0"/>
+        <w:spacing w:lineRule="auto" w:line="259" w:beforeAutospacing="0" w:before="0" w:afterAutospacing="0" w:after="240"/>
+        <w:contextualSpacing/>
+        <w:jc w:val="both"/>
+        <w:rPr>
+          <w:rFonts w:ascii="arial" w:hAnsi="arial"/>
+        </w:rPr>
+      </w:pPr>
+      <w:r>
+        <w:rPr>
+          <w:rFonts w:ascii="arial" w:hAnsi="arial"/>
+        </w:rPr>
+        <w:t xml:space="preserve">Shortest Job First Non Preemptive (SJF NP): Asignación de procesos </w:t>
+      </w:r>
+      <w:r>
+        <w:rPr>
+          <w:rFonts w:ascii="arial" w:hAnsi="arial"/>
+        </w:rPr>
+        <w:t>con prioridad sobre aquellos con</w:t>
+      </w:r>
+      <w:r>
+        <w:rPr>
+          <w:rFonts w:ascii="arial" w:hAnsi="arial"/>
+        </w:rPr>
+        <w:t xml:space="preserve"> menor tiempo de ejecución estimado. </w:t>
+      </w:r>
+      <w:r>
+        <w:rPr>
+          <w:rFonts w:ascii="arial" w:hAnsi="arial"/>
+        </w:rPr>
+        <w:t>No permite interrupciones una vez el proceso haya llegado al CPU.</w:t>
+      </w:r>
+    </w:p>
+    <w:p>
+      <w:pPr>
+        <w:pStyle w:val="ListParagraph"/>
+        <w:numPr>
+          <w:ilvl w:val="2"/>
+          <w:numId w:val="4"/>
+        </w:numPr>
+        <w:suppressLineNumbers w:val="0"/>
+        <w:bidi w:val="0"/>
+        <w:spacing w:lineRule="auto" w:line="259" w:beforeAutospacing="0" w:before="0" w:afterAutospacing="0" w:after="240"/>
+        <w:contextualSpacing/>
+        <w:jc w:val="both"/>
+        <w:rPr>
+          <w:rFonts w:ascii="arial" w:hAnsi="arial"/>
+        </w:rPr>
+      </w:pPr>
+      <w:r>
+        <w:rPr>
+          <w:rFonts w:ascii="arial" w:hAnsi="arial"/>
+        </w:rPr>
+        <w:t xml:space="preserve">Shortest Job First Preemptive </w:t>
+      </w:r>
+      <w:r>
+        <w:rPr>
+          <w:rFonts w:ascii="arial" w:hAnsi="arial"/>
+        </w:rPr>
+        <w:t xml:space="preserve">(SJF P): </w:t>
+      </w:r>
+      <w:r>
+        <w:rPr>
+          <w:rFonts w:ascii="arial" w:hAnsi="arial"/>
+        </w:rPr>
+        <w:t xml:space="preserve">Asignación de procesos </w:t>
+      </w:r>
+      <w:r>
+        <w:rPr>
+          <w:rFonts w:ascii="arial" w:hAnsi="arial"/>
+        </w:rPr>
+        <w:t>con prioridad sobre aquellos con</w:t>
+      </w:r>
+      <w:r>
+        <w:rPr>
+          <w:rFonts w:ascii="arial" w:hAnsi="arial"/>
+        </w:rPr>
+        <w:t xml:space="preserve"> menor tiempo de ejecución estimado. </w:t>
+      </w:r>
+      <w:r>
+        <w:rPr>
+          <w:rFonts w:ascii="arial" w:hAnsi="arial"/>
+        </w:rPr>
+        <w:t>En caso de que aparezca en la ReadyQueue un proceso con menor tiempo de ejecución, se interrumpe la cpu y se re-evalua en busqueda del proceso con menor tiempo de ejecución estimado.</w:t>
+      </w:r>
+    </w:p>
+    <w:p>
+      <w:pPr>
+        <w:pStyle w:val="ListParagraph"/>
+        <w:numPr>
+          <w:ilvl w:val="2"/>
+          <w:numId w:val="4"/>
+        </w:numPr>
+        <w:suppressLineNumbers w:val="0"/>
+        <w:bidi w:val="0"/>
+        <w:spacing w:lineRule="auto" w:line="259" w:beforeAutospacing="0" w:before="0" w:afterAutospacing="0" w:after="240"/>
+        <w:contextualSpacing/>
+        <w:jc w:val="both"/>
+        <w:rPr>
+          <w:rFonts w:ascii="arial" w:hAnsi="arial"/>
+        </w:rPr>
+      </w:pPr>
+      <w:r>
+        <w:rPr>
+          <w:rFonts w:ascii="arial" w:hAnsi="arial"/>
+        </w:rPr>
+        <w:t xml:space="preserve">Round Robin (RR): </w:t>
+      </w:r>
+      <w:r>
+        <w:rPr>
+          <w:rFonts w:ascii="arial" w:hAnsi="arial"/>
+        </w:rPr>
+        <w:t>Se define un tiempo fijo en terminos de ciclos bajo el nombre de quantum. Cada vez que termine el ciclo del quantum, se interrumpe la CPU y el proceso es enviado al final de la cola.</w:t>
+      </w:r>
+    </w:p>
+    <w:p>
+      <w:pPr>
+        <w:pStyle w:val="ListParagraph"/>
+        <w:numPr>
+          <w:ilvl w:val="2"/>
+          <w:numId w:val="4"/>
+        </w:numPr>
+        <w:suppressLineNumbers w:val="0"/>
+        <w:bidi w:val="0"/>
+        <w:spacing w:lineRule="auto" w:line="259" w:beforeAutospacing="0" w:before="0" w:afterAutospacing="0" w:after="240"/>
+        <w:contextualSpacing/>
+        <w:jc w:val="both"/>
+        <w:rPr>
+          <w:rFonts w:ascii="arial" w:hAnsi="arial"/>
+        </w:rPr>
+      </w:pPr>
+      <w:r>
+        <w:rPr>
+          <w:rFonts w:ascii="arial" w:hAnsi="arial"/>
+        </w:rPr>
+        <w:t xml:space="preserve">Multilevel Feedback Queue (MFQ): </w:t>
+      </w:r>
+      <w:r>
+        <w:rPr>
+          <w:rFonts w:ascii="arial" w:hAnsi="arial"/>
+        </w:rPr>
+        <w:t>Se basa en la utilización de multiples colas, cada una con un nivel de prioridad diferente. Se priorizan los procesos con menor valor de este parametro.</w:t>
+      </w:r>
+    </w:p>
+    <w:p>
+      <w:pPr>
+        <w:pStyle w:val="ListParagraph"/>
+        <w:numPr>
+          <w:ilvl w:val="0"/>
+          <w:numId w:val="0"/>
+        </w:numPr>
+        <w:suppressLineNumbers w:val="0"/>
+        <w:bidi w:val="0"/>
+        <w:spacing w:lineRule="auto" w:line="259" w:beforeAutospacing="0" w:before="0" w:afterAutospacing="0" w:after="240"/>
+        <w:ind w:hanging="0" w:start="227"/>
+        <w:contextualSpacing/>
+        <w:jc w:val="both"/>
+        <w:rPr>
+          <w:rFonts w:ascii="arial" w:hAnsi="arial"/>
+        </w:rPr>
+      </w:pPr>
+      <w:r>
+        <w:rPr>
+          <w:rFonts w:ascii="arial" w:hAnsi="arial"/>
+        </w:rPr>
+      </w:r>
+    </w:p>
+    <w:p>
+      <w:pPr>
+        <w:pStyle w:val="ListParagraph"/>
+        <w:numPr>
+          <w:ilvl w:val="0"/>
+          <w:numId w:val="0"/>
+        </w:numPr>
+        <w:suppressLineNumbers w:val="0"/>
+        <w:bidi w:val="0"/>
+        <w:spacing w:lineRule="auto" w:line="259" w:beforeAutospacing="0" w:before="0" w:afterAutospacing="0" w:after="240"/>
+        <w:ind w:hanging="0" w:start="227"/>
+        <w:contextualSpacing/>
+        <w:jc w:val="both"/>
+        <w:rPr>
+          <w:rFonts w:ascii="arial" w:hAnsi="arial"/>
+        </w:rPr>
+      </w:pPr>
+      <w:r>
+        <w:rPr>
+          <w:rFonts w:ascii="arial" w:hAnsi="arial"/>
+        </w:rPr>
+        <w:t>Referente a las métricas clave para evaluar el rendimiento de estos procesos tenemos:</w:t>
+      </w:r>
+    </w:p>
+    <w:p>
+      <w:pPr>
+        <w:pStyle w:val="ListParagraph"/>
+        <w:suppressLineNumbers w:val="0"/>
+        <w:bidi w:val="0"/>
+        <w:spacing w:lineRule="auto" w:line="259" w:beforeAutospacing="0" w:before="0" w:afterAutospacing="0" w:after="240"/>
+        <w:ind w:hanging="227" w:start="227" w:end="0"/>
+        <w:contextualSpacing/>
+        <w:jc w:val="both"/>
+        <w:rPr>
+          <w:rFonts w:ascii="arial" w:hAnsi="arial"/>
+        </w:rPr>
+      </w:pPr>
+      <w:r>
+        <w:rPr>
+          <w:rFonts w:ascii="arial" w:hAnsi="arial"/>
+        </w:rPr>
+      </w:r>
+    </w:p>
+    <w:p>
+      <w:pPr>
+        <w:pStyle w:val="ListParagraph"/>
+        <w:numPr>
+          <w:ilvl w:val="1"/>
+          <w:numId w:val="4"/>
+        </w:numPr>
+        <w:suppressLineNumbers w:val="0"/>
+        <w:bidi w:val="0"/>
+        <w:spacing w:lineRule="auto" w:line="259" w:beforeAutospacing="0" w:before="0" w:afterAutospacing="0" w:after="240"/>
+        <w:contextualSpacing/>
+        <w:jc w:val="both"/>
+        <w:rPr>
+          <w:rFonts w:ascii="arial" w:hAnsi="arial"/>
+        </w:rPr>
+      </w:pPr>
+      <w:r>
+        <w:rPr>
+          <w:rFonts w:ascii="arial" w:hAnsi="arial"/>
+        </w:rPr>
+        <w:t>Waiting Time: Tiempo total que un proceso pasa en la cola de espera antes y entre sus ejecuciones.</w:t>
+      </w:r>
+    </w:p>
+    <w:p>
+      <w:pPr>
+        <w:pStyle w:val="ListParagraph"/>
+        <w:numPr>
+          <w:ilvl w:val="1"/>
+          <w:numId w:val="4"/>
+        </w:numPr>
+        <w:suppressLineNumbers w:val="0"/>
+        <w:bidi w:val="0"/>
+        <w:spacing w:lineRule="auto" w:line="259" w:beforeAutospacing="0" w:before="0" w:afterAutospacing="0" w:after="240"/>
+        <w:contextualSpacing/>
+        <w:jc w:val="both"/>
+        <w:rPr>
+          <w:rFonts w:ascii="arial" w:hAnsi="arial"/>
+        </w:rPr>
+      </w:pPr>
+      <w:r>
+        <w:rPr>
+          <w:rFonts w:ascii="arial" w:hAnsi="arial"/>
+        </w:rPr>
+        <w:t>Turnaround Time: Tiempo total desde que un proceso llega al sistema hasta que finaliza su ejecución.</w:t>
+      </w:r>
+    </w:p>
+    <w:p>
+      <w:pPr>
+        <w:pStyle w:val="ListParagraph"/>
+        <w:numPr>
+          <w:ilvl w:val="1"/>
+          <w:numId w:val="4"/>
+        </w:numPr>
+        <w:suppressLineNumbers w:val="0"/>
+        <w:bidi w:val="0"/>
+        <w:spacing w:lineRule="auto" w:line="259" w:beforeAutospacing="0" w:before="0" w:afterAutospacing="0" w:after="240"/>
+        <w:contextualSpacing/>
+        <w:jc w:val="both"/>
+        <w:rPr>
+          <w:rFonts w:ascii="arial" w:hAnsi="arial"/>
+        </w:rPr>
+      </w:pPr>
+      <w:r>
+        <w:rPr>
+          <w:rFonts w:ascii="arial" w:hAnsi="arial"/>
+        </w:rPr>
+        <w:t>Response Time: Tiempo desde que un proceso llega al sistema hasta que se ejecuta por primera vez.</w:t>
+      </w:r>
+    </w:p>
+    <w:p>
+      <w:pPr>
+        <w:pStyle w:val="ListParagraph"/>
+        <w:numPr>
+          <w:ilvl w:val="1"/>
+          <w:numId w:val="4"/>
+        </w:numPr>
+        <w:suppressLineNumbers w:val="0"/>
+        <w:bidi w:val="0"/>
+        <w:spacing w:lineRule="auto" w:line="259" w:beforeAutospacing="0" w:before="0" w:afterAutospacing="0" w:after="240"/>
+        <w:contextualSpacing/>
+        <w:jc w:val="both"/>
+        <w:rPr>
+          <w:rFonts w:ascii="arial" w:hAnsi="arial"/>
+        </w:rPr>
+      </w:pPr>
+      <w:r>
+        <w:rPr>
+          <w:rFonts w:ascii="arial" w:hAnsi="arial"/>
+        </w:rPr>
+        <w:t>Throughtput: Número de procesos completados por unidad de tiempo</w:t>
+      </w:r>
+    </w:p>
+    <w:p>
+      <w:pPr>
+        <w:pStyle w:val="ListParagraph"/>
+        <w:numPr>
+          <w:ilvl w:val="1"/>
+          <w:numId w:val="4"/>
+        </w:numPr>
+        <w:suppressLineNumbers w:val="0"/>
+        <w:bidi w:val="0"/>
+        <w:spacing w:lineRule="auto" w:line="259" w:beforeAutospacing="0" w:before="0" w:afterAutospacing="0" w:after="240"/>
+        <w:contextualSpacing/>
+        <w:jc w:val="both"/>
+        <w:rPr>
+          <w:rFonts w:ascii="arial" w:hAnsi="arial"/>
+        </w:rPr>
+      </w:pPr>
+      <w:r>
+        <w:rPr>
+          <w:rFonts w:ascii="arial" w:hAnsi="arial"/>
+        </w:rPr>
+        <w:t>CPU Utilización: Porcentaje de tiempo de trabajo de la CPU a lo largo del periodo de procesamiento.</w:t>
+      </w:r>
+    </w:p>
+    <w:p>
+      <w:pPr>
+        <w:pStyle w:val="ListParagraph"/>
+        <w:suppressLineNumbers w:val="0"/>
+        <w:bidi w:val="0"/>
+        <w:spacing w:lineRule="auto" w:line="259" w:beforeAutospacing="0" w:before="0" w:afterAutospacing="0" w:after="240"/>
+        <w:ind w:hanging="227" w:start="227" w:end="0"/>
         <w:contextualSpacing/>
         <w:jc w:val="both"/>
         <w:rPr>
@@ -632,8 +1036,8 @@
         </w:numPr>
         <w:suppressLineNumbers w:val="0"/>
         <w:bidi w:val="0"/>
-        <w:spacing w:lineRule="auto" w:line="259" w:beforeAutospacing="0" w:before="0" w:afterAutospacing="0" w:after="240"/>
-        <w:ind w:hanging="227" w:left="227" w:right="0"/>
+        <w:spacing w:lineRule="auto" w:line="259" w:beforeAutospacing="0" w:before="0" w:afterAutospacing="0" w:after="0"/>
+        <w:ind w:hanging="227" w:start="227" w:end="0"/>
         <w:contextualSpacing/>
         <w:jc w:val="both"/>
         <w:rPr>
@@ -646,7 +1050,923 @@
           <w:b/>
           <w:bCs/>
         </w:rPr>
-        <w:t>IMPLEMENTACIÓN: FCFS, SJN P, SJN NP, RR, MFQ, ETC.</w:t>
+        <w:t xml:space="preserve">IMPLEMENTACIÓN: </w:t>
+      </w:r>
+      <w:r>
+        <w:rPr>
+          <w:rFonts w:ascii="arial" w:hAnsi="arial"/>
+          <w:b/>
+          <w:bCs/>
+        </w:rPr>
+        <w:t>*</w:t>
+      </w:r>
+      <w:r>
+        <w:rPr>
+          <w:rFonts w:ascii="arial" w:hAnsi="arial"/>
+          <w:b/>
+          <w:bCs/>
+        </w:rPr>
+        <w:t xml:space="preserve">FCFS, SJN </w:t>
+      </w:r>
+      <w:r>
+        <w:rPr>
+          <w:rFonts w:ascii="arial" w:hAnsi="arial"/>
+          <w:b/>
+          <w:bCs/>
+        </w:rPr>
+        <w:t>N</w:t>
+      </w:r>
+      <w:r>
+        <w:rPr>
+          <w:rFonts w:ascii="arial" w:hAnsi="arial"/>
+          <w:b/>
+          <w:bCs/>
+        </w:rPr>
+        <w:t xml:space="preserve">P </w:t>
+      </w:r>
+      <w:r>
+        <w:rPr>
+          <w:rFonts w:ascii="arial" w:hAnsi="arial"/>
+          <w:b/>
+          <w:bCs/>
+        </w:rPr>
+        <w:t>*</w:t>
+      </w:r>
+      <w:r>
+        <w:rPr>
+          <w:rFonts w:ascii="arial" w:hAnsi="arial"/>
+          <w:b/>
+          <w:bCs/>
+        </w:rPr>
+        <w:t>, SJN P, RR, MFQ, ETC.</w:t>
+      </w:r>
+    </w:p>
+    <w:p>
+      <w:pPr>
+        <w:pStyle w:val="ListParagraph"/>
+        <w:suppressLineNumbers w:val="0"/>
+        <w:bidi w:val="0"/>
+        <w:spacing w:lineRule="auto" w:line="259" w:beforeAutospacing="0" w:before="0" w:afterAutospacing="0" w:after="0"/>
+        <w:ind w:hanging="227" w:start="227" w:end="0"/>
+        <w:contextualSpacing/>
+        <w:jc w:val="both"/>
+        <w:rPr>
+          <w:b/>
+          <w:bCs/>
+        </w:rPr>
+      </w:pPr>
+      <w:r>
+        <w:rPr>
+          <w:rFonts w:ascii="arial" w:hAnsi="arial"/>
+        </w:rPr>
+      </w:r>
+    </w:p>
+    <w:p>
+      <w:pPr>
+        <w:pStyle w:val="ListParagraph"/>
+        <w:suppressLineNumbers w:val="0"/>
+        <w:bidi w:val="0"/>
+        <w:spacing w:lineRule="auto" w:line="259" w:beforeAutospacing="0" w:before="0" w:afterAutospacing="0" w:after="0"/>
+        <w:ind w:hanging="227" w:start="227" w:end="0"/>
+        <w:contextualSpacing/>
+        <w:jc w:val="both"/>
+        <w:rPr>
+          <w:b/>
+          <w:bCs/>
+        </w:rPr>
+      </w:pPr>
+      <w:r>
+        <w:rPr>
+          <w:rFonts w:ascii="arial" w:hAnsi="arial"/>
+        </w:rPr>
+      </w:r>
+    </w:p>
+    <w:p>
+      <w:pPr>
+        <w:pStyle w:val="ListParagraph"/>
+        <w:suppressLineNumbers w:val="0"/>
+        <w:bidi w:val="0"/>
+        <w:spacing w:lineRule="auto" w:line="259" w:beforeAutospacing="0" w:before="0" w:afterAutospacing="0" w:after="0"/>
+        <w:ind w:hanging="0" w:start="227" w:end="0"/>
+        <w:contextualSpacing/>
+        <w:jc w:val="both"/>
+        <w:rPr>
+          <w:rFonts w:ascii="arial" w:hAnsi="arial"/>
+        </w:rPr>
+      </w:pPr>
+      <w:r>
+        <w:rPr>
+          <w:rFonts w:ascii="arial" w:hAnsi="arial"/>
+          <w:b/>
+          <w:bCs/>
+        </w:rPr>
+        <w:t>A continuación se presenta la implementación en pseudo-codigo de los diferentes métodos de scheduling trabajados.</w:t>
+      </w:r>
+    </w:p>
+    <w:p>
+      <w:pPr>
+        <w:pStyle w:val="ListParagraph"/>
+        <w:suppressLineNumbers w:val="0"/>
+        <w:bidi w:val="0"/>
+        <w:spacing w:lineRule="auto" w:line="259" w:beforeAutospacing="0" w:before="0" w:afterAutospacing="0" w:after="0"/>
+        <w:ind w:hanging="0" w:start="227" w:end="0"/>
+        <w:contextualSpacing/>
+        <w:jc w:val="both"/>
+        <w:rPr>
+          <w:b/>
+          <w:bCs/>
+        </w:rPr>
+      </w:pPr>
+      <w:r>
+        <w:rPr>
+          <w:rFonts w:ascii="arial" w:hAnsi="arial"/>
+        </w:rPr>
+      </w:r>
+    </w:p>
+    <w:p>
+      <w:pPr>
+        <w:pStyle w:val="ListParagraph"/>
+        <w:suppressLineNumbers w:val="0"/>
+        <w:bidi w:val="0"/>
+        <w:spacing w:lineRule="auto" w:line="259" w:beforeAutospacing="0" w:before="0" w:afterAutospacing="0" w:after="0"/>
+        <w:ind w:hanging="0" w:start="227" w:end="0"/>
+        <w:contextualSpacing/>
+        <w:jc w:val="both"/>
+        <w:rPr>
+          <w:rFonts w:ascii="arial" w:hAnsi="arial"/>
+        </w:rPr>
+      </w:pPr>
+      <w:r>
+        <w:rPr>
+          <w:rFonts w:ascii="arial" w:hAnsi="arial"/>
+          <w:b/>
+          <w:bCs/>
+        </w:rPr>
+        <w:t>Casos Apropiativos:</w:t>
+      </w:r>
+    </w:p>
+    <w:p>
+      <w:pPr>
+        <w:pStyle w:val="ListParagraph"/>
+        <w:suppressLineNumbers w:val="0"/>
+        <w:bidi w:val="0"/>
+        <w:spacing w:lineRule="auto" w:line="259" w:beforeAutospacing="0" w:before="0" w:afterAutospacing="0" w:after="0"/>
+        <w:ind w:hanging="0" w:start="227" w:end="0"/>
+        <w:contextualSpacing/>
+        <w:jc w:val="both"/>
+        <w:rPr>
+          <w:b/>
+          <w:bCs/>
+        </w:rPr>
+      </w:pPr>
+      <w:r>
+        <w:rPr>
+          <w:rFonts w:ascii="arial" w:hAnsi="arial"/>
+        </w:rPr>
+      </w:r>
+    </w:p>
+    <w:p>
+      <w:pPr>
+        <w:pStyle w:val="ListParagraph"/>
+        <w:suppressLineNumbers w:val="0"/>
+        <w:bidi w:val="0"/>
+        <w:spacing w:lineRule="auto" w:line="259" w:beforeAutospacing="0" w:before="0" w:afterAutospacing="0" w:after="0"/>
+        <w:ind w:hanging="0" w:start="227" w:end="0"/>
+        <w:contextualSpacing/>
+        <w:jc w:val="both"/>
+        <w:rPr>
+          <w:rFonts w:ascii="arial" w:hAnsi="arial"/>
+        </w:rPr>
+      </w:pPr>
+      <w:r>
+        <w:rPr>
+          <w:rFonts w:ascii="arial" w:hAnsi="arial"/>
+          <w:b/>
+          <w:bCs/>
+        </w:rPr>
+        <w:t>FCFS:</w:t>
+      </w:r>
+    </w:p>
+    <w:p>
+      <w:pPr>
+        <w:pStyle w:val="ListParagraph"/>
+        <w:suppressLineNumbers w:val="0"/>
+        <w:bidi w:val="0"/>
+        <w:spacing w:lineRule="auto" w:line="259" w:beforeAutospacing="0" w:before="0" w:afterAutospacing="0" w:after="0"/>
+        <w:ind w:hanging="0" w:start="227" w:end="0"/>
+        <w:contextualSpacing/>
+        <w:jc w:val="both"/>
+        <w:rPr>
+          <w:b/>
+          <w:bCs/>
+        </w:rPr>
+      </w:pPr>
+      <w:r>
+        <w:rPr>
+          <w:rFonts w:ascii="arial" w:hAnsi="arial"/>
+        </w:rPr>
+      </w:r>
+    </w:p>
+    <w:p>
+      <w:pPr>
+        <w:pStyle w:val="ListParagraph"/>
+        <w:suppressLineNumbers w:val="0"/>
+        <w:bidi w:val="0"/>
+        <w:spacing w:lineRule="auto" w:line="259" w:beforeAutospacing="0" w:before="0" w:afterAutospacing="0" w:after="0"/>
+        <w:ind w:hanging="0" w:start="227" w:end="0"/>
+        <w:contextualSpacing/>
+        <w:jc w:val="both"/>
+        <w:rPr>
+          <w:b/>
+          <w:bCs/>
+        </w:rPr>
+      </w:pPr>
+      <w:r>
+        <w:rPr>
+          <w:rFonts w:ascii="arial" w:hAnsi="arial"/>
+        </w:rPr>
+      </w:r>
+    </w:p>
+    <w:p>
+      <w:pPr>
+        <w:pStyle w:val="ListParagraph"/>
+        <w:suppressLineNumbers w:val="0"/>
+        <w:bidi w:val="0"/>
+        <w:spacing w:lineRule="auto" w:line="259" w:beforeAutospacing="0" w:before="0" w:afterAutospacing="0" w:after="0"/>
+        <w:ind w:hanging="0" w:start="227" w:end="0"/>
+        <w:contextualSpacing/>
+        <w:jc w:val="both"/>
+        <w:rPr>
+          <w:b/>
+          <w:bCs/>
+        </w:rPr>
+      </w:pPr>
+      <w:r>
+        <w:rPr>
+          <w:rFonts w:ascii="arial" w:hAnsi="arial"/>
+        </w:rPr>
+      </w:r>
+    </w:p>
+    <w:p>
+      <w:pPr>
+        <w:pStyle w:val="ListParagraph"/>
+        <w:suppressLineNumbers w:val="0"/>
+        <w:bidi w:val="0"/>
+        <w:spacing w:lineRule="auto" w:line="259" w:beforeAutospacing="0" w:before="0" w:afterAutospacing="0" w:after="0"/>
+        <w:ind w:hanging="0" w:start="227" w:end="0"/>
+        <w:contextualSpacing/>
+        <w:jc w:val="both"/>
+        <w:rPr>
+          <w:b/>
+          <w:bCs/>
+        </w:rPr>
+      </w:pPr>
+      <w:r>
+        <w:rPr>
+          <w:rFonts w:ascii="arial" w:hAnsi="arial"/>
+        </w:rPr>
+      </w:r>
+    </w:p>
+    <w:p>
+      <w:pPr>
+        <w:pStyle w:val="ListParagraph"/>
+        <w:suppressLineNumbers w:val="0"/>
+        <w:bidi w:val="0"/>
+        <w:spacing w:lineRule="auto" w:line="259" w:beforeAutospacing="0" w:before="0" w:afterAutospacing="0" w:after="0"/>
+        <w:ind w:hanging="0" w:start="227" w:end="0"/>
+        <w:contextualSpacing/>
+        <w:jc w:val="both"/>
+        <w:rPr>
+          <w:b/>
+          <w:bCs/>
+        </w:rPr>
+      </w:pPr>
+      <w:r>
+        <w:rPr>
+          <w:rFonts w:ascii="arial" w:hAnsi="arial"/>
+        </w:rPr>
+      </w:r>
+    </w:p>
+    <w:p>
+      <w:pPr>
+        <w:pStyle w:val="ListParagraph"/>
+        <w:suppressLineNumbers w:val="0"/>
+        <w:bidi w:val="0"/>
+        <w:spacing w:lineRule="auto" w:line="259" w:beforeAutospacing="0" w:before="0" w:afterAutospacing="0" w:after="0"/>
+        <w:ind w:hanging="0" w:start="227" w:end="0"/>
+        <w:contextualSpacing/>
+        <w:jc w:val="both"/>
+        <w:rPr>
+          <w:rFonts w:ascii="arial" w:hAnsi="arial"/>
+        </w:rPr>
+      </w:pPr>
+      <w:r>
+        <w:rPr>
+          <w:rFonts w:ascii="arial" w:hAnsi="arial"/>
+          <w:b/>
+          <w:bCs/>
+        </w:rPr>
+        <w:t>SJN NP:</w:t>
+      </w:r>
+    </w:p>
+    <w:p>
+      <w:pPr>
+        <w:pStyle w:val="ListParagraph"/>
+        <w:suppressLineNumbers w:val="0"/>
+        <w:bidi w:val="0"/>
+        <w:spacing w:lineRule="auto" w:line="259" w:beforeAutospacing="0" w:before="0" w:afterAutospacing="0" w:after="0"/>
+        <w:ind w:hanging="0" w:start="227" w:end="0"/>
+        <w:contextualSpacing/>
+        <w:jc w:val="both"/>
+        <w:rPr>
+          <w:b/>
+          <w:bCs/>
+        </w:rPr>
+      </w:pPr>
+      <w:r>
+        <w:rPr>
+          <w:rFonts w:ascii="arial" w:hAnsi="arial"/>
+        </w:rPr>
+      </w:r>
+    </w:p>
+    <w:p>
+      <w:pPr>
+        <w:pStyle w:val="ListParagraph"/>
+        <w:suppressLineNumbers w:val="0"/>
+        <w:bidi w:val="0"/>
+        <w:spacing w:lineRule="auto" w:line="259" w:beforeAutospacing="0" w:before="0" w:afterAutospacing="0" w:after="0"/>
+        <w:ind w:hanging="0" w:start="227" w:end="0"/>
+        <w:contextualSpacing/>
+        <w:jc w:val="both"/>
+        <w:rPr>
+          <w:rFonts w:ascii="arial" w:hAnsi="arial"/>
+        </w:rPr>
+      </w:pPr>
+      <w:r>
+        <w:rPr>
+          <w:rFonts w:ascii="arial" w:hAnsi="arial"/>
+        </w:rPr>
+        <w:t>Definir min_BTR = Max_sim_cycles  // Valor máximo inicial para comparar</w:t>
+      </w:r>
+    </w:p>
+    <w:p>
+      <w:pPr>
+        <w:pStyle w:val="ListParagraph"/>
+        <w:suppressLineNumbers w:val="0"/>
+        <w:bidi w:val="0"/>
+        <w:spacing w:lineRule="auto" w:line="259" w:beforeAutospacing="0" w:before="0" w:afterAutospacing="0" w:after="0"/>
+        <w:ind w:hanging="0" w:start="227" w:end="0"/>
+        <w:contextualSpacing/>
+        <w:jc w:val="both"/>
+        <w:rPr>
+          <w:rFonts w:ascii="arial" w:hAnsi="arial"/>
+        </w:rPr>
+      </w:pPr>
+      <w:r>
+        <w:rPr>
+          <w:rFonts w:ascii="arial" w:hAnsi="arial"/>
+        </w:rPr>
+        <w:t>Definir min_BTR_process = NULL    // Variable para almacenar el proceso con menor Burst Time restante</w:t>
+      </w:r>
+    </w:p>
+    <w:p>
+      <w:pPr>
+        <w:pStyle w:val="ListParagraph"/>
+        <w:suppressLineNumbers w:val="0"/>
+        <w:bidi w:val="0"/>
+        <w:spacing w:lineRule="auto" w:line="259" w:beforeAutospacing="0" w:before="0" w:afterAutospacing="0" w:after="0"/>
+        <w:ind w:hanging="0" w:start="227" w:end="0"/>
+        <w:contextualSpacing/>
+        <w:jc w:val="both"/>
+        <w:rPr>
+          <w:rFonts w:ascii="arial" w:hAnsi="arial"/>
+        </w:rPr>
+      </w:pPr>
+      <w:r>
+        <w:rPr>
+          <w:rFonts w:ascii="arial" w:hAnsi="arial"/>
+        </w:rPr>
+      </w:r>
+    </w:p>
+    <w:p>
+      <w:pPr>
+        <w:pStyle w:val="ListParagraph"/>
+        <w:suppressLineNumbers w:val="0"/>
+        <w:bidi w:val="0"/>
+        <w:spacing w:lineRule="auto" w:line="259" w:beforeAutospacing="0" w:before="0" w:afterAutospacing="0" w:after="0"/>
+        <w:ind w:hanging="0" w:start="227" w:end="0"/>
+        <w:contextualSpacing/>
+        <w:jc w:val="both"/>
+        <w:rPr>
+          <w:rFonts w:ascii="arial" w:hAnsi="arial"/>
+        </w:rPr>
+      </w:pPr>
+      <w:r>
+        <w:rPr>
+          <w:rFonts w:ascii="arial" w:hAnsi="arial"/>
+        </w:rPr>
+        <w:t>Para cada proceso p en la lista de procesos:</w:t>
+      </w:r>
+    </w:p>
+    <w:p>
+      <w:pPr>
+        <w:pStyle w:val="ListParagraph"/>
+        <w:suppressLineNumbers w:val="0"/>
+        <w:bidi w:val="0"/>
+        <w:spacing w:lineRule="auto" w:line="259" w:beforeAutospacing="0" w:before="0" w:afterAutospacing="0" w:after="0"/>
+        <w:ind w:hanging="0" w:start="227" w:end="0"/>
+        <w:contextualSpacing/>
+        <w:jc w:val="both"/>
+        <w:rPr>
+          <w:rFonts w:ascii="arial" w:hAnsi="arial"/>
+        </w:rPr>
+      </w:pPr>
+      <w:r>
+        <w:rPr>
+          <w:rFonts w:ascii="arial" w:hAnsi="arial"/>
+        </w:rPr>
+        <w:t xml:space="preserve">    </w:t>
+      </w:r>
+      <w:r>
+        <w:rPr>
+          <w:rFonts w:ascii="arial" w:hAnsi="arial"/>
+        </w:rPr>
+        <w:t>temp ← BurstRemainingTime(p)  // Obtener tiempo de ráfaga restante del proceso</w:t>
+      </w:r>
+    </w:p>
+    <w:p>
+      <w:pPr>
+        <w:pStyle w:val="ListParagraph"/>
+        <w:suppressLineNumbers w:val="0"/>
+        <w:bidi w:val="0"/>
+        <w:spacing w:lineRule="auto" w:line="259" w:beforeAutospacing="0" w:before="0" w:afterAutospacing="0" w:after="0"/>
+        <w:ind w:hanging="0" w:start="227" w:end="0"/>
+        <w:contextualSpacing/>
+        <w:jc w:val="both"/>
+        <w:rPr>
+          <w:rFonts w:ascii="arial" w:hAnsi="arial"/>
+        </w:rPr>
+      </w:pPr>
+      <w:r>
+        <w:rPr>
+          <w:rFonts w:ascii="arial" w:hAnsi="arial"/>
+        </w:rPr>
+        <w:t xml:space="preserve">    </w:t>
+      </w:r>
+    </w:p>
+    <w:p>
+      <w:pPr>
+        <w:pStyle w:val="ListParagraph"/>
+        <w:suppressLineNumbers w:val="0"/>
+        <w:bidi w:val="0"/>
+        <w:spacing w:lineRule="auto" w:line="259" w:beforeAutospacing="0" w:before="0" w:afterAutospacing="0" w:after="0"/>
+        <w:ind w:hanging="0" w:start="227" w:end="0"/>
+        <w:contextualSpacing/>
+        <w:jc w:val="both"/>
+        <w:rPr>
+          <w:rFonts w:ascii="arial" w:hAnsi="arial"/>
+        </w:rPr>
+      </w:pPr>
+      <w:r>
+        <w:rPr>
+          <w:rFonts w:ascii="arial" w:hAnsi="arial"/>
+        </w:rPr>
+        <w:t xml:space="preserve">    </w:t>
+      </w:r>
+      <w:r>
+        <w:rPr>
+          <w:rFonts w:ascii="arial" w:hAnsi="arial"/>
+        </w:rPr>
+        <w:t>Si temp &lt; min_BTR Entonces</w:t>
+      </w:r>
+    </w:p>
+    <w:p>
+      <w:pPr>
+        <w:pStyle w:val="ListParagraph"/>
+        <w:suppressLineNumbers w:val="0"/>
+        <w:bidi w:val="0"/>
+        <w:spacing w:lineRule="auto" w:line="259" w:beforeAutospacing="0" w:before="0" w:afterAutospacing="0" w:after="0"/>
+        <w:ind w:hanging="0" w:start="227" w:end="0"/>
+        <w:contextualSpacing/>
+        <w:jc w:val="both"/>
+        <w:rPr>
+          <w:rFonts w:ascii="arial" w:hAnsi="arial"/>
+        </w:rPr>
+      </w:pPr>
+      <w:r>
+        <w:rPr>
+          <w:rFonts w:ascii="arial" w:hAnsi="arial"/>
+        </w:rPr>
+        <w:t xml:space="preserve">        </w:t>
+      </w:r>
+      <w:r>
+        <w:rPr>
+          <w:rFonts w:ascii="arial" w:hAnsi="arial"/>
+        </w:rPr>
+        <w:t>min_BTR ← temp</w:t>
+      </w:r>
+    </w:p>
+    <w:p>
+      <w:pPr>
+        <w:pStyle w:val="ListParagraph"/>
+        <w:suppressLineNumbers w:val="0"/>
+        <w:bidi w:val="0"/>
+        <w:spacing w:lineRule="auto" w:line="259" w:beforeAutospacing="0" w:before="0" w:afterAutospacing="0" w:after="0"/>
+        <w:ind w:hanging="0" w:start="227" w:end="0"/>
+        <w:contextualSpacing/>
+        <w:jc w:val="both"/>
+        <w:rPr>
+          <w:rFonts w:ascii="arial" w:hAnsi="arial"/>
+        </w:rPr>
+      </w:pPr>
+      <w:r>
+        <w:rPr>
+          <w:rFonts w:ascii="arial" w:hAnsi="arial"/>
+        </w:rPr>
+        <w:t xml:space="preserve">        </w:t>
+      </w:r>
+      <w:r>
+        <w:rPr>
+          <w:rFonts w:ascii="arial" w:hAnsi="arial"/>
+        </w:rPr>
+        <w:t>min_BTR_process ← p</w:t>
+      </w:r>
+    </w:p>
+    <w:p>
+      <w:pPr>
+        <w:pStyle w:val="ListParagraph"/>
+        <w:suppressLineNumbers w:val="0"/>
+        <w:bidi w:val="0"/>
+        <w:spacing w:lineRule="auto" w:line="259" w:beforeAutospacing="0" w:before="0" w:afterAutospacing="0" w:after="0"/>
+        <w:ind w:hanging="0" w:start="227" w:end="0"/>
+        <w:contextualSpacing/>
+        <w:jc w:val="both"/>
+        <w:rPr>
+          <w:rFonts w:ascii="arial" w:hAnsi="arial"/>
+        </w:rPr>
+      </w:pPr>
+      <w:r>
+        <w:rPr>
+          <w:rFonts w:ascii="arial" w:hAnsi="arial"/>
+        </w:rPr>
+        <w:t xml:space="preserve">    </w:t>
+      </w:r>
+      <w:r>
+        <w:rPr>
+          <w:rFonts w:ascii="arial" w:hAnsi="arial"/>
+        </w:rPr>
+        <w:t>Sino Si temp = min_BTR Entonces</w:t>
+      </w:r>
+    </w:p>
+    <w:p>
+      <w:pPr>
+        <w:pStyle w:val="ListParagraph"/>
+        <w:suppressLineNumbers w:val="0"/>
+        <w:bidi w:val="0"/>
+        <w:spacing w:lineRule="auto" w:line="259" w:beforeAutospacing="0" w:before="0" w:afterAutospacing="0" w:after="0"/>
+        <w:ind w:hanging="0" w:start="227" w:end="0"/>
+        <w:contextualSpacing/>
+        <w:jc w:val="both"/>
+        <w:rPr>
+          <w:rFonts w:ascii="arial" w:hAnsi="arial"/>
+        </w:rPr>
+      </w:pPr>
+      <w:r>
+        <w:rPr>
+          <w:rFonts w:ascii="arial" w:hAnsi="arial"/>
+        </w:rPr>
+        <w:t xml:space="preserve">        </w:t>
+      </w:r>
+      <w:r>
+        <w:rPr>
+          <w:rFonts w:ascii="arial" w:hAnsi="arial"/>
+        </w:rPr>
+        <w:t>Aplicar criterio de desempate (Tie-Breaker)</w:t>
+      </w:r>
+    </w:p>
+    <w:p>
+      <w:pPr>
+        <w:pStyle w:val="ListParagraph"/>
+        <w:suppressLineNumbers w:val="0"/>
+        <w:bidi w:val="0"/>
+        <w:spacing w:lineRule="auto" w:line="259" w:beforeAutospacing="0" w:before="0" w:afterAutospacing="0" w:after="0"/>
+        <w:ind w:hanging="0" w:start="227" w:end="0"/>
+        <w:contextualSpacing/>
+        <w:jc w:val="both"/>
+        <w:rPr>
+          <w:rFonts w:ascii="arial" w:hAnsi="arial"/>
+        </w:rPr>
+      </w:pPr>
+      <w:r>
+        <w:rPr>
+          <w:rFonts w:ascii="arial" w:hAnsi="arial"/>
+        </w:rPr>
+      </w:r>
+    </w:p>
+    <w:p>
+      <w:pPr>
+        <w:pStyle w:val="ListParagraph"/>
+        <w:suppressLineNumbers w:val="0"/>
+        <w:bidi w:val="0"/>
+        <w:spacing w:lineRule="auto" w:line="259" w:beforeAutospacing="0" w:before="0" w:afterAutospacing="0" w:after="0"/>
+        <w:ind w:hanging="0" w:start="227" w:end="0"/>
+        <w:contextualSpacing/>
+        <w:jc w:val="both"/>
+        <w:rPr>
+          <w:rFonts w:ascii="arial" w:hAnsi="arial"/>
+        </w:rPr>
+      </w:pPr>
+      <w:r>
+        <w:rPr>
+          <w:rFonts w:ascii="arial" w:hAnsi="arial"/>
+        </w:rPr>
+        <w:t>Si min_BTR_process ≠ NULL Entonces</w:t>
+      </w:r>
+    </w:p>
+    <w:p>
+      <w:pPr>
+        <w:pStyle w:val="ListParagraph"/>
+        <w:suppressLineNumbers w:val="0"/>
+        <w:bidi w:val="0"/>
+        <w:spacing w:lineRule="auto" w:line="259" w:beforeAutospacing="0" w:before="0" w:afterAutospacing="0" w:after="0"/>
+        <w:ind w:hanging="0" w:start="227" w:end="0"/>
+        <w:contextualSpacing/>
+        <w:jc w:val="both"/>
+        <w:rPr>
+          <w:rFonts w:ascii="arial" w:hAnsi="arial"/>
+        </w:rPr>
+      </w:pPr>
+      <w:r>
+        <w:rPr>
+          <w:rFonts w:ascii="arial" w:hAnsi="arial"/>
+        </w:rPr>
+        <w:t xml:space="preserve">    </w:t>
+      </w:r>
+      <w:r>
+        <w:rPr>
+          <w:rFonts w:ascii="arial" w:hAnsi="arial"/>
+        </w:rPr>
+        <w:t>Eliminar min_BTR_process de la lista de procesos</w:t>
+      </w:r>
+    </w:p>
+    <w:p>
+      <w:pPr>
+        <w:pStyle w:val="ListParagraph"/>
+        <w:suppressLineNumbers w:val="0"/>
+        <w:bidi w:val="0"/>
+        <w:spacing w:lineRule="auto" w:line="259" w:beforeAutospacing="0" w:before="0" w:afterAutospacing="0" w:after="0"/>
+        <w:ind w:hanging="0" w:start="227" w:end="0"/>
+        <w:contextualSpacing/>
+        <w:jc w:val="both"/>
+        <w:rPr>
+          <w:rFonts w:ascii="arial" w:hAnsi="arial"/>
+        </w:rPr>
+      </w:pPr>
+      <w:r>
+        <w:rPr>
+          <w:rFonts w:ascii="arial" w:hAnsi="arial"/>
+        </w:rPr>
+        <w:t xml:space="preserve">    </w:t>
+      </w:r>
+      <w:r>
+        <w:rPr>
+          <w:rFonts w:ascii="arial" w:hAnsi="arial"/>
+        </w:rPr>
+        <w:t>Llamar a InterruptHandler(RQ_TO_CPU, min_BTR_process)  // Asignar proceso a la CPU</w:t>
+      </w:r>
+    </w:p>
+    <w:p>
+      <w:pPr>
+        <w:pStyle w:val="ListParagraph"/>
+        <w:suppressLineNumbers w:val="0"/>
+        <w:bidi w:val="0"/>
+        <w:spacing w:lineRule="auto" w:line="259" w:beforeAutospacing="0" w:before="0" w:afterAutospacing="0" w:after="0"/>
+        <w:ind w:hanging="0" w:start="227" w:end="0"/>
+        <w:contextualSpacing/>
+        <w:jc w:val="both"/>
+        <w:rPr>
+          <w:rFonts w:ascii="arial" w:hAnsi="arial"/>
+        </w:rPr>
+      </w:pPr>
+      <w:r>
+        <w:rPr>
+          <w:rFonts w:ascii="arial" w:hAnsi="arial"/>
+        </w:rPr>
+      </w:r>
+    </w:p>
+    <w:p>
+      <w:pPr>
+        <w:pStyle w:val="ListParagraph"/>
+        <w:suppressLineNumbers w:val="0"/>
+        <w:bidi w:val="0"/>
+        <w:spacing w:lineRule="auto" w:line="259" w:beforeAutospacing="0" w:before="0" w:afterAutospacing="0" w:after="0"/>
+        <w:ind w:hanging="0" w:start="227" w:end="0"/>
+        <w:contextualSpacing/>
+        <w:jc w:val="both"/>
+        <w:rPr>
+          <w:rFonts w:ascii="arial" w:hAnsi="arial"/>
+        </w:rPr>
+      </w:pPr>
+      <w:r>
+        <w:rPr>
+          <w:rFonts w:ascii="arial" w:hAnsi="arial"/>
+        </w:rPr>
+      </w:r>
+    </w:p>
+    <w:p>
+      <w:pPr>
+        <w:pStyle w:val="ListParagraph"/>
+        <w:suppressLineNumbers w:val="0"/>
+        <w:bidi w:val="0"/>
+        <w:spacing w:lineRule="auto" w:line="259" w:beforeAutospacing="0" w:before="0" w:afterAutospacing="0" w:after="0"/>
+        <w:ind w:hanging="0" w:start="227" w:end="0"/>
+        <w:contextualSpacing/>
+        <w:jc w:val="both"/>
+        <w:rPr>
+          <w:rFonts w:ascii="arial" w:hAnsi="arial"/>
+        </w:rPr>
+      </w:pPr>
+      <w:r>
+        <w:rPr>
+          <w:rFonts w:ascii="arial" w:hAnsi="arial"/>
+        </w:rPr>
+        <w:t>Round Robin:</w:t>
+      </w:r>
+    </w:p>
+    <w:p>
+      <w:pPr>
+        <w:pStyle w:val="ListParagraph"/>
+        <w:suppressLineNumbers w:val="0"/>
+        <w:bidi w:val="0"/>
+        <w:spacing w:lineRule="auto" w:line="259" w:beforeAutospacing="0" w:before="0" w:afterAutospacing="0" w:after="0"/>
+        <w:ind w:hanging="0" w:start="227" w:end="0"/>
+        <w:contextualSpacing/>
+        <w:jc w:val="both"/>
+        <w:rPr>
+          <w:rFonts w:ascii="arial" w:hAnsi="arial"/>
+        </w:rPr>
+      </w:pPr>
+      <w:r>
+        <w:rPr>
+          <w:rFonts w:ascii="arial" w:hAnsi="arial"/>
+        </w:rPr>
+      </w:r>
+    </w:p>
+    <w:p>
+      <w:pPr>
+        <w:pStyle w:val="ListParagraph"/>
+        <w:suppressLineNumbers w:val="0"/>
+        <w:bidi w:val="0"/>
+        <w:spacing w:lineRule="auto" w:line="259" w:beforeAutospacing="0" w:before="0" w:afterAutospacing="0" w:after="0"/>
+        <w:ind w:hanging="0" w:start="227" w:end="0"/>
+        <w:contextualSpacing/>
+        <w:jc w:val="both"/>
+        <w:rPr>
+          <w:rFonts w:ascii="arial" w:hAnsi="arial"/>
+        </w:rPr>
+      </w:pPr>
+      <w:r>
+        <w:rPr>
+          <w:rFonts w:ascii="arial" w:hAnsi="arial"/>
+        </w:rPr>
+        <w:t>No Apropiativos:</w:t>
+      </w:r>
+    </w:p>
+    <w:p>
+      <w:pPr>
+        <w:pStyle w:val="ListParagraph"/>
+        <w:suppressLineNumbers w:val="0"/>
+        <w:bidi w:val="0"/>
+        <w:spacing w:lineRule="auto" w:line="259" w:beforeAutospacing="0" w:before="0" w:afterAutospacing="0" w:after="0"/>
+        <w:ind w:hanging="0" w:start="227" w:end="0"/>
+        <w:contextualSpacing/>
+        <w:jc w:val="both"/>
+        <w:rPr>
+          <w:rFonts w:ascii="arial" w:hAnsi="arial"/>
+        </w:rPr>
+      </w:pPr>
+      <w:r>
+        <w:rPr>
+          <w:rFonts w:ascii="arial" w:hAnsi="arial"/>
+        </w:rPr>
+      </w:r>
+    </w:p>
+    <w:p>
+      <w:pPr>
+        <w:pStyle w:val="ListParagraph"/>
+        <w:suppressLineNumbers w:val="0"/>
+        <w:bidi w:val="0"/>
+        <w:spacing w:lineRule="auto" w:line="259" w:beforeAutospacing="0" w:before="0" w:afterAutospacing="0" w:after="0"/>
+        <w:ind w:hanging="0" w:start="227" w:end="0"/>
+        <w:contextualSpacing/>
+        <w:jc w:val="both"/>
+        <w:rPr>
+          <w:rFonts w:ascii="arial" w:hAnsi="arial"/>
+        </w:rPr>
+      </w:pPr>
+      <w:r>
+        <w:rPr>
+          <w:rFonts w:ascii="arial" w:hAnsi="arial"/>
+        </w:rPr>
+        <w:t>SJF P:</w:t>
+      </w:r>
+    </w:p>
+    <w:p>
+      <w:pPr>
+        <w:pStyle w:val="ListParagraph"/>
+        <w:suppressLineNumbers w:val="0"/>
+        <w:bidi w:val="0"/>
+        <w:spacing w:lineRule="auto" w:line="259" w:beforeAutospacing="0" w:before="0" w:afterAutospacing="0" w:after="0"/>
+        <w:ind w:hanging="0" w:start="227" w:end="0"/>
+        <w:contextualSpacing/>
+        <w:jc w:val="both"/>
+        <w:rPr>
+          <w:rFonts w:ascii="arial" w:hAnsi="arial"/>
+        </w:rPr>
+      </w:pPr>
+      <w:r>
+        <w:rPr>
+          <w:rFonts w:ascii="arial" w:hAnsi="arial"/>
+        </w:rPr>
+      </w:r>
+    </w:p>
+    <w:p>
+      <w:pPr>
+        <w:pStyle w:val="ListParagraph"/>
+        <w:suppressLineNumbers w:val="0"/>
+        <w:bidi w:val="0"/>
+        <w:spacing w:lineRule="auto" w:line="259" w:beforeAutospacing="0" w:before="0" w:afterAutospacing="0" w:after="0"/>
+        <w:ind w:hanging="0" w:start="227" w:end="0"/>
+        <w:contextualSpacing/>
+        <w:jc w:val="both"/>
+        <w:rPr>
+          <w:rFonts w:ascii="arial" w:hAnsi="arial"/>
+        </w:rPr>
+      </w:pPr>
+      <w:r>
+        <w:rPr>
+          <w:rFonts w:ascii="arial" w:hAnsi="arial"/>
+        </w:rPr>
+        <w:t>MFQ:</w:t>
+      </w:r>
+    </w:p>
+    <w:p>
+      <w:pPr>
+        <w:pStyle w:val="ListParagraph"/>
+        <w:suppressLineNumbers w:val="0"/>
+        <w:bidi w:val="0"/>
+        <w:spacing w:lineRule="auto" w:line="259" w:beforeAutospacing="0" w:before="0" w:afterAutospacing="0" w:after="0"/>
+        <w:ind w:hanging="227" w:start="227" w:end="0"/>
+        <w:contextualSpacing/>
+        <w:jc w:val="both"/>
+        <w:rPr>
+          <w:rFonts w:ascii="arial" w:hAnsi="arial"/>
+        </w:rPr>
+      </w:pPr>
+      <w:r>
+        <w:rPr>
+          <w:rFonts w:ascii="arial" w:hAnsi="arial"/>
+        </w:rPr>
+      </w:r>
+    </w:p>
+    <w:p>
+      <w:pPr>
+        <w:pStyle w:val="ListParagraph"/>
+        <w:suppressLineNumbers w:val="0"/>
+        <w:bidi w:val="0"/>
+        <w:spacing w:lineRule="auto" w:line="259" w:beforeAutospacing="0" w:before="0" w:afterAutospacing="0" w:after="0"/>
+        <w:ind w:hanging="0" w:start="0" w:end="0"/>
+        <w:contextualSpacing/>
+        <w:jc w:val="both"/>
+        <w:rPr>
+          <w:rFonts w:ascii="arial" w:hAnsi="arial"/>
+        </w:rPr>
+      </w:pPr>
+      <w:r>
+        <w:rPr>
+          <w:rFonts w:ascii="arial" w:hAnsi="arial"/>
+        </w:rPr>
+        <w:t xml:space="preserve"> </w:t>
+      </w:r>
+    </w:p>
+    <w:p>
+      <w:pPr>
+        <w:pStyle w:val="ListParagraph"/>
+        <w:suppressLineNumbers w:val="0"/>
+        <w:bidi w:val="0"/>
+        <w:spacing w:lineRule="auto" w:line="259" w:beforeAutospacing="0" w:before="0" w:afterAutospacing="0" w:after="0"/>
+        <w:ind w:hanging="227" w:start="227" w:end="0"/>
+        <w:contextualSpacing/>
+        <w:jc w:val="both"/>
+        <w:rPr>
+          <w:b/>
+          <w:bCs/>
+        </w:rPr>
+      </w:pPr>
+      <w:r>
+        <w:rPr>
+          <w:rFonts w:ascii="arial" w:hAnsi="arial"/>
+        </w:rPr>
       </w:r>
     </w:p>
     <w:p>
@@ -658,8 +1978,8 @@
         </w:numPr>
         <w:suppressLineNumbers w:val="0"/>
         <w:bidi w:val="0"/>
-        <w:spacing w:lineRule="auto" w:line="259" w:beforeAutospacing="0" w:before="0" w:afterAutospacing="0" w:after="240"/>
-        <w:ind w:hanging="227" w:left="227" w:right="0"/>
+        <w:spacing w:lineRule="auto" w:line="259" w:beforeAutospacing="0" w:before="0" w:afterAutospacing="0" w:after="0"/>
+        <w:ind w:hanging="227" w:start="227" w:end="0"/>
         <w:contextualSpacing/>
         <w:jc w:val="both"/>
         <w:rPr>
@@ -684,8 +2004,8 @@
         </w:numPr>
         <w:suppressLineNumbers w:val="0"/>
         <w:bidi w:val="0"/>
-        <w:spacing w:lineRule="auto" w:line="259" w:beforeAutospacing="0" w:before="0" w:afterAutospacing="0" w:after="240"/>
-        <w:ind w:hanging="227" w:left="227" w:right="0"/>
+        <w:spacing w:lineRule="auto" w:line="259" w:beforeAutospacing="0" w:before="0" w:afterAutospacing="0" w:after="0"/>
+        <w:ind w:hanging="227" w:start="227" w:end="0"/>
         <w:contextualSpacing/>
         <w:jc w:val="both"/>
         <w:rPr>
@@ -710,8 +2030,8 @@
         </w:numPr>
         <w:suppressLineNumbers w:val="0"/>
         <w:bidi w:val="0"/>
-        <w:spacing w:lineRule="auto" w:line="259" w:beforeAutospacing="0" w:before="0" w:afterAutospacing="0" w:after="240"/>
-        <w:ind w:hanging="227" w:left="227" w:right="0"/>
+        <w:spacing w:lineRule="auto" w:line="259" w:beforeAutospacing="0" w:before="0" w:afterAutospacing="0" w:after="0"/>
+        <w:ind w:hanging="227" w:start="227" w:end="0"/>
         <w:contextualSpacing/>
         <w:jc w:val="both"/>
         <w:rPr>
@@ -737,7 +2057,7 @@
         <w:suppressLineNumbers w:val="0"/>
         <w:bidi w:val="0"/>
         <w:spacing w:lineRule="auto" w:line="259" w:beforeAutospacing="0" w:before="0" w:afterAutospacing="0" w:after="240"/>
-        <w:ind w:hanging="227" w:left="227" w:right="0"/>
+        <w:ind w:hanging="227" w:start="227" w:end="0"/>
         <w:contextualSpacing/>
         <w:jc w:val="both"/>
         <w:rPr>
@@ -885,12 +2205,12 @@
       <w:numFmt w:val="decimal"/>
       <w:suff w:val="space"/>
       <w:lvlText w:val="%1"/>
-      <w:lvlJc w:val="left"/>
+      <w:lvlJc w:val="start"/>
       <w:pPr>
         <w:tabs>
           <w:tab w:val="num" w:pos="0"/>
         </w:tabs>
-        <w:ind w:left="227" w:hanging="227"/>
+        <w:ind w:start="227" w:hanging="227"/>
       </w:pPr>
       <w:rPr>
         <w:sz w:val="24"/>
@@ -905,12 +2225,12 @@
       <w:numFmt w:val="decimal"/>
       <w:suff w:val="space"/>
       <w:lvlText w:val="%1.%2"/>
-      <w:lvlJc w:val="left"/>
+      <w:lvlJc w:val="start"/>
       <w:pPr>
         <w:tabs>
           <w:tab w:val="num" w:pos="0"/>
         </w:tabs>
-        <w:ind w:left="227" w:hanging="227"/>
+        <w:ind w:start="227" w:hanging="227"/>
       </w:pPr>
       <w:rPr>
         <w:sz w:val="22"/>
@@ -925,12 +2245,12 @@
       <w:numFmt w:val="decimal"/>
       <w:suff w:val="space"/>
       <w:lvlText w:val="%1.%2.%3"/>
-      <w:lvlJc w:val="left"/>
+      <w:lvlJc w:val="start"/>
       <w:pPr>
         <w:tabs>
           <w:tab w:val="num" w:pos="0"/>
         </w:tabs>
-        <w:ind w:left="227" w:hanging="227"/>
+        <w:ind w:start="227" w:hanging="227"/>
       </w:pPr>
       <w:rPr>
         <w:sz w:val="20"/>
@@ -944,12 +2264,12 @@
       <w:pStyle w:val="Heading4"/>
       <w:numFmt w:val="decimal"/>
       <w:lvlText w:val="%1.%2.%3.%4"/>
-      <w:lvlJc w:val="left"/>
+      <w:lvlJc w:val="start"/>
       <w:pPr>
         <w:tabs>
           <w:tab w:val="num" w:pos="864"/>
         </w:tabs>
-        <w:ind w:left="864" w:hanging="864"/>
+        <w:ind w:start="864" w:hanging="864"/>
       </w:pPr>
       <w:rPr/>
     </w:lvl>
@@ -958,12 +2278,12 @@
       <w:pStyle w:val="Heading5"/>
       <w:numFmt w:val="decimal"/>
       <w:lvlText w:val="%1.%2.%3.%4.%5"/>
-      <w:lvlJc w:val="left"/>
+      <w:lvlJc w:val="start"/>
       <w:pPr>
         <w:tabs>
           <w:tab w:val="num" w:pos="1008"/>
         </w:tabs>
-        <w:ind w:left="1008" w:hanging="1008"/>
+        <w:ind w:start="1008" w:hanging="1008"/>
       </w:pPr>
       <w:rPr/>
     </w:lvl>
@@ -972,12 +2292,12 @@
       <w:pStyle w:val="Heading6"/>
       <w:numFmt w:val="decimal"/>
       <w:lvlText w:val="%1.%2.%3.%4.%5.%6"/>
-      <w:lvlJc w:val="left"/>
+      <w:lvlJc w:val="start"/>
       <w:pPr>
         <w:tabs>
           <w:tab w:val="num" w:pos="1152"/>
         </w:tabs>
-        <w:ind w:left="1152" w:hanging="1152"/>
+        <w:ind w:start="1152" w:hanging="1152"/>
       </w:pPr>
       <w:rPr/>
     </w:lvl>
@@ -986,12 +2306,12 @@
       <w:pStyle w:val="Heading7"/>
       <w:numFmt w:val="decimal"/>
       <w:lvlText w:val="%1.%2.%3.%4.%5.%6.%7"/>
-      <w:lvlJc w:val="left"/>
+      <w:lvlJc w:val="start"/>
       <w:pPr>
         <w:tabs>
           <w:tab w:val="num" w:pos="1296"/>
         </w:tabs>
-        <w:ind w:left="1296" w:hanging="1296"/>
+        <w:ind w:start="1296" w:hanging="1296"/>
       </w:pPr>
       <w:rPr/>
     </w:lvl>
@@ -1000,12 +2320,12 @@
       <w:pStyle w:val="Heading8"/>
       <w:numFmt w:val="decimal"/>
       <w:lvlText w:val="%1.%2.%3.%4.%5.%6.%7.%8"/>
-      <w:lvlJc w:val="left"/>
+      <w:lvlJc w:val="start"/>
       <w:pPr>
         <w:tabs>
           <w:tab w:val="num" w:pos="1440"/>
         </w:tabs>
-        <w:ind w:left="1440" w:hanging="1440"/>
+        <w:ind w:start="1440" w:hanging="1440"/>
       </w:pPr>
       <w:rPr/>
     </w:lvl>
@@ -1014,12 +2334,12 @@
       <w:pStyle w:val="Heading9"/>
       <w:numFmt w:val="decimal"/>
       <w:lvlText w:val="%1.%2.%3.%4.%5.%6.%7.%8.%9"/>
-      <w:lvlJc w:val="left"/>
+      <w:lvlJc w:val="start"/>
       <w:pPr>
         <w:tabs>
           <w:tab w:val="num" w:pos="1584"/>
         </w:tabs>
-        <w:ind w:left="1584" w:hanging="1584"/>
+        <w:ind w:start="1584" w:hanging="1584"/>
       </w:pPr>
       <w:rPr/>
     </w:lvl>
@@ -1029,12 +2349,12 @@
       <w:start w:val="1"/>
       <w:numFmt w:val="decimal"/>
       <w:lvlText w:val="%1"/>
-      <w:lvlJc w:val="left"/>
+      <w:lvlJc w:val="start"/>
       <w:pPr>
         <w:tabs>
           <w:tab w:val="num" w:pos="0"/>
         </w:tabs>
-        <w:ind w:left="227" w:hanging="227"/>
+        <w:ind w:start="227" w:hanging="227"/>
       </w:pPr>
       <w:rPr>
         <w:b/>
@@ -1046,12 +2366,12 @@
       <w:start w:val="1"/>
       <w:numFmt w:val="lowerLetter"/>
       <w:lvlText w:val="%2."/>
-      <w:lvlJc w:val="left"/>
+      <w:lvlJc w:val="start"/>
       <w:pPr>
         <w:tabs>
           <w:tab w:val="num" w:pos="0"/>
         </w:tabs>
-        <w:ind w:left="1440" w:hanging="360"/>
+        <w:ind w:start="1440" w:hanging="360"/>
       </w:pPr>
       <w:rPr/>
     </w:lvl>
@@ -1059,12 +2379,12 @@
       <w:start w:val="1"/>
       <w:numFmt w:val="lowerRoman"/>
       <w:lvlText w:val="%3."/>
-      <w:lvlJc w:val="right"/>
+      <w:lvlJc w:val="end"/>
       <w:pPr>
         <w:tabs>
           <w:tab w:val="num" w:pos="0"/>
         </w:tabs>
-        <w:ind w:left="2160" w:hanging="180"/>
+        <w:ind w:start="2160" w:hanging="180"/>
       </w:pPr>
       <w:rPr/>
     </w:lvl>
@@ -1072,12 +2392,12 @@
       <w:start w:val="1"/>
       <w:numFmt w:val="decimal"/>
       <w:lvlText w:val="%4."/>
-      <w:lvlJc w:val="left"/>
+      <w:lvlJc w:val="start"/>
       <w:pPr>
         <w:tabs>
           <w:tab w:val="num" w:pos="0"/>
         </w:tabs>
-        <w:ind w:left="2880" w:hanging="360"/>
+        <w:ind w:start="2880" w:hanging="360"/>
       </w:pPr>
       <w:rPr/>
     </w:lvl>
@@ -1085,12 +2405,12 @@
       <w:start w:val="1"/>
       <w:numFmt w:val="lowerLetter"/>
       <w:lvlText w:val="%5."/>
-      <w:lvlJc w:val="left"/>
+      <w:lvlJc w:val="start"/>
       <w:pPr>
         <w:tabs>
           <w:tab w:val="num" w:pos="0"/>
         </w:tabs>
-        <w:ind w:left="3600" w:hanging="360"/>
+        <w:ind w:start="3600" w:hanging="360"/>
       </w:pPr>
       <w:rPr/>
     </w:lvl>
@@ -1098,12 +2418,12 @@
       <w:start w:val="1"/>
       <w:numFmt w:val="lowerRoman"/>
       <w:lvlText w:val="%6."/>
-      <w:lvlJc w:val="right"/>
+      <w:lvlJc w:val="end"/>
       <w:pPr>
         <w:tabs>
           <w:tab w:val="num" w:pos="0"/>
         </w:tabs>
-        <w:ind w:left="4320" w:hanging="180"/>
+        <w:ind w:start="4320" w:hanging="180"/>
       </w:pPr>
       <w:rPr/>
     </w:lvl>
@@ -1111,12 +2431,12 @@
       <w:start w:val="1"/>
       <w:numFmt w:val="decimal"/>
       <w:lvlText w:val="%7."/>
-      <w:lvlJc w:val="left"/>
+      <w:lvlJc w:val="start"/>
       <w:pPr>
         <w:tabs>
           <w:tab w:val="num" w:pos="0"/>
         </w:tabs>
-        <w:ind w:left="5040" w:hanging="360"/>
+        <w:ind w:start="5040" w:hanging="360"/>
       </w:pPr>
       <w:rPr/>
     </w:lvl>
@@ -1124,12 +2444,12 @@
       <w:start w:val="1"/>
       <w:numFmt w:val="lowerLetter"/>
       <w:lvlText w:val="%8."/>
-      <w:lvlJc w:val="left"/>
+      <w:lvlJc w:val="start"/>
       <w:pPr>
         <w:tabs>
           <w:tab w:val="num" w:pos="0"/>
         </w:tabs>
-        <w:ind w:left="5760" w:hanging="360"/>
+        <w:ind w:start="5760" w:hanging="360"/>
       </w:pPr>
       <w:rPr/>
     </w:lvl>
@@ -1137,12 +2457,12 @@
       <w:start w:val="1"/>
       <w:numFmt w:val="lowerRoman"/>
       <w:lvlText w:val="%9."/>
-      <w:lvlJc w:val="right"/>
+      <w:lvlJc w:val="end"/>
       <w:pPr>
         <w:tabs>
           <w:tab w:val="num" w:pos="0"/>
         </w:tabs>
-        <w:ind w:left="6480" w:hanging="180"/>
+        <w:ind w:start="6480" w:hanging="180"/>
       </w:pPr>
       <w:rPr/>
     </w:lvl>
@@ -1152,12 +2472,12 @@
       <w:start w:val="1"/>
       <w:numFmt w:val="decimal"/>
       <w:lvlText w:val="[%1]"/>
-      <w:lvlJc w:val="left"/>
+      <w:lvlJc w:val="start"/>
       <w:pPr>
         <w:tabs>
           <w:tab w:val="num" w:pos="360"/>
         </w:tabs>
-        <w:ind w:left="360" w:hanging="360"/>
+        <w:ind w:start="360" w:hanging="360"/>
       </w:pPr>
       <w:rPr/>
     </w:lvl>
@@ -1165,97 +2485,242 @@
       <w:start w:val="1"/>
       <w:numFmt w:val="decimal"/>
       <w:lvlText w:val="%2."/>
-      <w:lvlJc w:val="left"/>
+      <w:lvlJc w:val="start"/>
       <w:pPr>
         <w:tabs>
           <w:tab w:val="num" w:pos="1080"/>
         </w:tabs>
-        <w:ind w:left="1080" w:hanging="360"/>
-      </w:pPr>
+        <w:ind w:start="1080" w:hanging="360"/>
+      </w:pPr>
+      <w:rPr/>
     </w:lvl>
     <w:lvl w:ilvl="2">
       <w:start w:val="1"/>
       <w:numFmt w:val="decimal"/>
       <w:lvlText w:val="%3."/>
-      <w:lvlJc w:val="left"/>
+      <w:lvlJc w:val="start"/>
       <w:pPr>
         <w:tabs>
           <w:tab w:val="num" w:pos="1440"/>
         </w:tabs>
-        <w:ind w:left="1440" w:hanging="360"/>
-      </w:pPr>
+        <w:ind w:start="1440" w:hanging="360"/>
+      </w:pPr>
+      <w:rPr/>
     </w:lvl>
     <w:lvl w:ilvl="3">
       <w:start w:val="1"/>
       <w:numFmt w:val="decimal"/>
       <w:lvlText w:val="%4."/>
-      <w:lvlJc w:val="left"/>
+      <w:lvlJc w:val="start"/>
       <w:pPr>
         <w:tabs>
           <w:tab w:val="num" w:pos="1800"/>
         </w:tabs>
-        <w:ind w:left="1800" w:hanging="360"/>
-      </w:pPr>
+        <w:ind w:start="1800" w:hanging="360"/>
+      </w:pPr>
+      <w:rPr/>
     </w:lvl>
     <w:lvl w:ilvl="4">
       <w:start w:val="1"/>
       <w:numFmt w:val="decimal"/>
       <w:lvlText w:val="%5."/>
-      <w:lvlJc w:val="left"/>
+      <w:lvlJc w:val="start"/>
       <w:pPr>
         <w:tabs>
           <w:tab w:val="num" w:pos="2160"/>
         </w:tabs>
-        <w:ind w:left="2160" w:hanging="360"/>
-      </w:pPr>
+        <w:ind w:start="2160" w:hanging="360"/>
+      </w:pPr>
+      <w:rPr/>
     </w:lvl>
     <w:lvl w:ilvl="5">
       <w:start w:val="1"/>
       <w:numFmt w:val="decimal"/>
       <w:lvlText w:val="%6."/>
-      <w:lvlJc w:val="left"/>
+      <w:lvlJc w:val="start"/>
       <w:pPr>
         <w:tabs>
           <w:tab w:val="num" w:pos="2520"/>
         </w:tabs>
-        <w:ind w:left="2520" w:hanging="360"/>
-      </w:pPr>
+        <w:ind w:start="2520" w:hanging="360"/>
+      </w:pPr>
+      <w:rPr/>
     </w:lvl>
     <w:lvl w:ilvl="6">
       <w:start w:val="1"/>
       <w:numFmt w:val="decimal"/>
       <w:lvlText w:val="%7."/>
-      <w:lvlJc w:val="left"/>
+      <w:lvlJc w:val="start"/>
       <w:pPr>
         <w:tabs>
           <w:tab w:val="num" w:pos="2880"/>
         </w:tabs>
-        <w:ind w:left="2880" w:hanging="360"/>
-      </w:pPr>
+        <w:ind w:start="2880" w:hanging="360"/>
+      </w:pPr>
+      <w:rPr/>
     </w:lvl>
     <w:lvl w:ilvl="7">
       <w:start w:val="1"/>
       <w:numFmt w:val="decimal"/>
       <w:lvlText w:val="%8."/>
-      <w:lvlJc w:val="left"/>
+      <w:lvlJc w:val="start"/>
       <w:pPr>
         <w:tabs>
           <w:tab w:val="num" w:pos="3240"/>
         </w:tabs>
-        <w:ind w:left="3240" w:hanging="360"/>
-      </w:pPr>
+        <w:ind w:start="3240" w:hanging="360"/>
+      </w:pPr>
+      <w:rPr/>
     </w:lvl>
     <w:lvl w:ilvl="8">
       <w:start w:val="1"/>
       <w:numFmt w:val="decimal"/>
       <w:lvlText w:val="%9."/>
-      <w:lvlJc w:val="left"/>
+      <w:lvlJc w:val="start"/>
       <w:pPr>
         <w:tabs>
           <w:tab w:val="num" w:pos="3600"/>
         </w:tabs>
-        <w:ind w:left="3600" w:hanging="360"/>
-      </w:pPr>
+        <w:ind w:start="3600" w:hanging="360"/>
+      </w:pPr>
+      <w:rPr/>
+    </w:lvl>
+  </w:abstractNum>
+  <w:abstractNum w:abstractNumId="4">
+    <w:lvl w:ilvl="0">
+      <w:start w:val="1"/>
+      <w:numFmt w:val="bullet"/>
+      <w:lvlText w:val=""/>
+      <w:lvlJc w:val="start"/>
+      <w:pPr>
+        <w:tabs>
+          <w:tab w:val="num" w:pos="227"/>
+        </w:tabs>
+        <w:ind w:start="227" w:hanging="227"/>
+      </w:pPr>
+      <w:rPr>
+        <w:rFonts w:ascii="Symbol" w:hAnsi="Symbol" w:cs="Symbol" w:hint="default"/>
+      </w:rPr>
+    </w:lvl>
+    <w:lvl w:ilvl="1">
+      <w:start w:val="1"/>
+      <w:numFmt w:val="bullet"/>
+      <w:lvlText w:val=""/>
+      <w:lvlJc w:val="start"/>
+      <w:pPr>
+        <w:tabs>
+          <w:tab w:val="num" w:pos="454"/>
+        </w:tabs>
+        <w:ind w:start="454" w:hanging="227"/>
+      </w:pPr>
+      <w:rPr>
+        <w:rFonts w:ascii="Symbol" w:hAnsi="Symbol" w:cs="Symbol" w:hint="default"/>
+      </w:rPr>
+    </w:lvl>
+    <w:lvl w:ilvl="2">
+      <w:start w:val="1"/>
+      <w:numFmt w:val="bullet"/>
+      <w:lvlText w:val=""/>
+      <w:lvlJc w:val="start"/>
+      <w:pPr>
+        <w:tabs>
+          <w:tab w:val="num" w:pos="680"/>
+        </w:tabs>
+        <w:ind w:start="680" w:hanging="227"/>
+      </w:pPr>
+      <w:rPr>
+        <w:rFonts w:ascii="Symbol" w:hAnsi="Symbol" w:cs="Symbol" w:hint="default"/>
+      </w:rPr>
+    </w:lvl>
+    <w:lvl w:ilvl="3">
+      <w:start w:val="1"/>
+      <w:numFmt w:val="bullet"/>
+      <w:lvlText w:val=""/>
+      <w:lvlJc w:val="start"/>
+      <w:pPr>
+        <w:tabs>
+          <w:tab w:val="num" w:pos="907"/>
+        </w:tabs>
+        <w:ind w:start="907" w:hanging="227"/>
+      </w:pPr>
+      <w:rPr>
+        <w:rFonts w:ascii="Symbol" w:hAnsi="Symbol" w:cs="Symbol" w:hint="default"/>
+      </w:rPr>
+    </w:lvl>
+    <w:lvl w:ilvl="4">
+      <w:start w:val="1"/>
+      <w:numFmt w:val="bullet"/>
+      <w:lvlText w:val=""/>
+      <w:lvlJc w:val="start"/>
+      <w:pPr>
+        <w:tabs>
+          <w:tab w:val="num" w:pos="1134"/>
+        </w:tabs>
+        <w:ind w:start="1134" w:hanging="227"/>
+      </w:pPr>
+      <w:rPr>
+        <w:rFonts w:ascii="Symbol" w:hAnsi="Symbol" w:cs="Symbol" w:hint="default"/>
+      </w:rPr>
+    </w:lvl>
+    <w:lvl w:ilvl="5">
+      <w:start w:val="1"/>
+      <w:numFmt w:val="bullet"/>
+      <w:lvlText w:val=""/>
+      <w:lvlJc w:val="start"/>
+      <w:pPr>
+        <w:tabs>
+          <w:tab w:val="num" w:pos="1361"/>
+        </w:tabs>
+        <w:ind w:start="1361" w:hanging="227"/>
+      </w:pPr>
+      <w:rPr>
+        <w:rFonts w:ascii="Symbol" w:hAnsi="Symbol" w:cs="Symbol" w:hint="default"/>
+      </w:rPr>
+    </w:lvl>
+    <w:lvl w:ilvl="6">
+      <w:start w:val="1"/>
+      <w:numFmt w:val="bullet"/>
+      <w:lvlText w:val=""/>
+      <w:lvlJc w:val="start"/>
+      <w:pPr>
+        <w:tabs>
+          <w:tab w:val="num" w:pos="1587"/>
+        </w:tabs>
+        <w:ind w:start="1587" w:hanging="227"/>
+      </w:pPr>
+      <w:rPr>
+        <w:rFonts w:ascii="Symbol" w:hAnsi="Symbol" w:cs="Symbol" w:hint="default"/>
+      </w:rPr>
+    </w:lvl>
+    <w:lvl w:ilvl="7">
+      <w:start w:val="1"/>
+      <w:numFmt w:val="bullet"/>
+      <w:lvlText w:val=""/>
+      <w:lvlJc w:val="start"/>
+      <w:pPr>
+        <w:tabs>
+          <w:tab w:val="num" w:pos="1814"/>
+        </w:tabs>
+        <w:ind w:start="1814" w:hanging="227"/>
+      </w:pPr>
+      <w:rPr>
+        <w:rFonts w:ascii="Symbol" w:hAnsi="Symbol" w:cs="Symbol" w:hint="default"/>
+      </w:rPr>
+    </w:lvl>
+    <w:lvl w:ilvl="8">
+      <w:start w:val="1"/>
+      <w:numFmt w:val="bullet"/>
+      <w:lvlText w:val=""/>
+      <w:lvlJc w:val="start"/>
+      <w:pPr>
+        <w:tabs>
+          <w:tab w:val="num" w:pos="2041"/>
+        </w:tabs>
+        <w:ind w:start="2041" w:hanging="227"/>
+      </w:pPr>
+      <w:rPr>
+        <w:rFonts w:ascii="Symbol" w:hAnsi="Symbol" w:cs="Symbol" w:hint="default"/>
+      </w:rPr>
     </w:lvl>
   </w:abstractNum>
   <w:num w:numId="1">
@@ -1266,6 +2731,9 @@
   </w:num>
   <w:num w:numId="3">
     <w:abstractNumId w:val="3"/>
+  </w:num>
+  <w:num w:numId="4">
+    <w:abstractNumId w:val="4"/>
   </w:num>
 </w:numbering>
 </file>
@@ -1573,6 +3041,7 @@
     <w:rsid w:val="00c57a22"/>
     <w:pPr>
       <w:widowControl/>
+      <w:suppressAutoHyphens w:val="true"/>
       <w:bidi w:val="0"/>
       <w:spacing w:before="0" w:after="0"/>
       <w:jc w:val="both"/>
@@ -1826,6 +3295,11 @@
       <w:bCs/>
     </w:rPr>
   </w:style>
+  <w:style w:type="character" w:styleId="NumberingSymbols">
+    <w:name w:val="Numbering Symbols"/>
+    <w:qFormat/>
+    <w:rPr/>
+  </w:style>
   <w:style w:type="paragraph" w:styleId="Heading">
     <w:name w:val="Heading"/>
     <w:basedOn w:val="Normal"/>
@@ -2013,7 +3487,7 @@
     <w:rsid w:val="006a65ba"/>
     <w:pPr>
       <w:spacing w:beforeAutospacing="1" w:afterAutospacing="1"/>
-      <w:jc w:val="left"/>
+      <w:jc w:val="start"/>
     </w:pPr>
     <w:rPr>
       <w:lang w:val="es-419" w:eastAsia="es-419"/>
@@ -2026,7 +3500,7 @@
     <w:qFormat/>
     <w:pPr>
       <w:spacing w:before="0" w:after="0"/>
-      <w:ind w:left="720"/>
+      <w:ind w:start="720"/>
       <w:contextualSpacing/>
     </w:pPr>
     <w:rPr/>
@@ -2037,7 +3511,7 @@
     <w:qFormat/>
     <w:pPr>
       <w:spacing w:before="0" w:after="283"/>
-      <w:ind w:hanging="0" w:left="567" w:right="567"/>
+      <w:ind w:hanging="0" w:start="567" w:end="567"/>
     </w:pPr>
     <w:rPr/>
   </w:style>
@@ -2046,6 +3520,10 @@
     <w:uiPriority w:val="99"/>
     <w:semiHidden/>
     <w:unhideWhenUsed/>
+    <w:qFormat/>
+  </w:style>
+  <w:style w:type="numbering" w:styleId="Bullet">
+    <w:name w:val="Bullet •"/>
     <w:qFormat/>
   </w:style>
   <w:style w:type="table" w:default="1" w:styleId="Tablanormal">

</xml_diff>